<commit_message>
page posts 22-12-19 01:40
</commit_message>
<xml_diff>
--- a/images/software_projects/networkfloodrouting/Network Flood Routing Simulator (18 Nodes).docx
+++ b/images/software_projects/networkfloodrouting/Network Flood Routing Simulator (18 Nodes).docx
@@ -60,15 +60,7 @@
           <w:sz w:val="24"/>
           <w:szCs w:val="24"/>
         </w:rPr>
-        <w:t>T</w:t>
-      </w:r>
-      <w:r>
-        <w:rPr>
-          <w:rFonts w:ascii="Arial" w:hAnsi="Arial" w:cs="Arial"/>
-          <w:sz w:val="24"/>
-          <w:szCs w:val="24"/>
-        </w:rPr>
-        <w:t xml:space="preserve">he assignment </w:t>
+        <w:t xml:space="preserve">The assignment </w:t>
       </w:r>
       <w:bookmarkStart w:id="0" w:name="_Hlk2786846"/>
       <w:bookmarkStart w:id="1" w:name="_Hlk2787005"/>
@@ -88,7 +80,25 @@
           <w:sz w:val="24"/>
           <w:szCs w:val="24"/>
         </w:rPr>
-        <w:t>at writing a programme in Python to simulate Flood Routing in a network with a minimum of 15 nodes and investigate the congestion caused by duplication of packets. The results obtained at each node were to be represented graphically, analysed, discussed and a proposal for a solution to reduce the duplication causing the congestion made.</w:t>
+        <w:t xml:space="preserve">at </w:t>
+      </w:r>
+      <w:r>
+        <w:rPr>
+          <w:rFonts w:ascii="Arial" w:hAnsi="Arial" w:cs="Arial"/>
+          <w:sz w:val="24"/>
+          <w:szCs w:val="24"/>
+        </w:rPr>
+        <w:t>code</w:t>
+      </w:r>
+      <w:bookmarkStart w:id="2" w:name="_GoBack"/>
+      <w:bookmarkEnd w:id="2"/>
+      <w:r>
+        <w:rPr>
+          <w:rFonts w:ascii="Arial" w:hAnsi="Arial" w:cs="Arial"/>
+          <w:sz w:val="24"/>
+          <w:szCs w:val="24"/>
+        </w:rPr>
+        <w:t xml:space="preserve"> in Python to simulate Flood Routing in a network with a minimum of 15 nodes and investigate the congestion caused by duplication of packets. The results obtained at each node were to be represented graphically, analysed, discussed and a proposal for a solution to reduce the duplication causing the congestion made.</w:t>
       </w:r>
     </w:p>
     <w:p>
@@ -216,26 +226,62 @@
           <w:sz w:val="24"/>
           <w:szCs w:val="24"/>
         </w:rPr>
-        <w:t>Flooding worked by having a node forward its incoming packets to all its communication ports except for the one it arrived from. To have it redistributed, the packet had to be multiplied at the node and then forwarded to its next nodes. The exponential growth of these packets as they travelled from node to node and the restrictions of each node’s packet forwarding ability led to duplication and congestion of the network. If left uncontrolled the packets would multiply continuously and render the network unusable.</w:t>
-      </w:r>
-    </w:p>
-    <w:p>
-      <w:pPr>
-        <w:spacing w:line="240" w:lineRule="auto"/>
-        <w:jc w:val="both"/>
-        <w:rPr>
-          <w:rFonts w:ascii="Arial" w:hAnsi="Arial" w:cs="Arial"/>
-          <w:sz w:val="24"/>
-          <w:szCs w:val="24"/>
-        </w:rPr>
-      </w:pPr>
-      <w:r>
-        <w:rPr>
-          <w:rFonts w:ascii="Arial" w:hAnsi="Arial" w:cs="Arial"/>
-          <w:sz w:val="24"/>
-          <w:szCs w:val="24"/>
-        </w:rPr>
-        <w:t>Controls could be applied to the network to minimise the effect of packet exponential growth by giving each packet a time-to-live (TTL) or hop count. Another method to make sure the packets did not multiply indefinitely was for the packet to keep track of the nodes it had visited as stated by Leon-Garcia and Widjaja (2003).</w:t>
+        <w:t xml:space="preserve">Flooding worked by having a node forward its incoming packets to all its communication ports except for the one it arrived </w:t>
+      </w:r>
+      <w:proofErr w:type="gramStart"/>
+      <w:r>
+        <w:rPr>
+          <w:rFonts w:ascii="Arial" w:hAnsi="Arial" w:cs="Arial"/>
+          <w:sz w:val="24"/>
+          <w:szCs w:val="24"/>
+        </w:rPr>
+        <w:t>from</w:t>
+      </w:r>
+      <w:proofErr w:type="gramEnd"/>
+      <w:r>
+        <w:rPr>
+          <w:rFonts w:ascii="Arial" w:hAnsi="Arial" w:cs="Arial"/>
+          <w:sz w:val="24"/>
+          <w:szCs w:val="24"/>
+        </w:rPr>
+        <w:t>. To have it redistributed, the packet had to be multiplied at the node and then forwarded to its next nodes. The exponential growth of these packets as they travelled from node to node and the restrictions of each node’s packet forwarding ability led to duplication and congestion of the network. If left uncontrolled the packets would multiply continuously and render the network unusable.</w:t>
+      </w:r>
+    </w:p>
+    <w:p>
+      <w:pPr>
+        <w:spacing w:line="240" w:lineRule="auto"/>
+        <w:jc w:val="both"/>
+        <w:rPr>
+          <w:rFonts w:ascii="Arial" w:hAnsi="Arial" w:cs="Arial"/>
+          <w:sz w:val="24"/>
+          <w:szCs w:val="24"/>
+        </w:rPr>
+      </w:pPr>
+      <w:r>
+        <w:rPr>
+          <w:rFonts w:ascii="Arial" w:hAnsi="Arial" w:cs="Arial"/>
+          <w:sz w:val="24"/>
+          <w:szCs w:val="24"/>
+        </w:rPr>
+        <w:t xml:space="preserve">Controls could be applied to the network to minimise the effect of packet exponential growth by giving each packet a time-to-live (TTL) or hop count. Another method to make sure the packets did not multiply indefinitely was for the packet to keep track of the nodes it had visited as stated by Leon-Garcia and </w:t>
+      </w:r>
+      <w:proofErr w:type="spellStart"/>
+      <w:r>
+        <w:rPr>
+          <w:rFonts w:ascii="Arial" w:hAnsi="Arial" w:cs="Arial"/>
+          <w:sz w:val="24"/>
+          <w:szCs w:val="24"/>
+        </w:rPr>
+        <w:t>Widjaja</w:t>
+      </w:r>
+      <w:proofErr w:type="spellEnd"/>
+      <w:r>
+        <w:rPr>
+          <w:rFonts w:ascii="Arial" w:hAnsi="Arial" w:cs="Arial"/>
+          <w:sz w:val="24"/>
+          <w:szCs w:val="24"/>
+        </w:rPr>
+        <w:t xml:space="preserve"> (2003).</w:t>
       </w:r>
     </w:p>
     <w:p>
@@ -318,7 +364,25 @@
           <w:sz w:val="24"/>
           <w:szCs w:val="24"/>
         </w:rPr>
-        <w:t>The nodes were to copy the packets to their neighbour nodes except the one they received the packet from.</w:t>
+        <w:t xml:space="preserve">The nodes were to copy the packets to their neighbour nodes except the one they received the packet </w:t>
+      </w:r>
+      <w:proofErr w:type="gramStart"/>
+      <w:r>
+        <w:rPr>
+          <w:rFonts w:ascii="Arial" w:hAnsi="Arial" w:cs="Arial"/>
+          <w:sz w:val="24"/>
+          <w:szCs w:val="24"/>
+        </w:rPr>
+        <w:t>from</w:t>
+      </w:r>
+      <w:proofErr w:type="gramEnd"/>
+      <w:r>
+        <w:rPr>
+          <w:rFonts w:ascii="Arial" w:hAnsi="Arial" w:cs="Arial"/>
+          <w:sz w:val="24"/>
+          <w:szCs w:val="24"/>
+        </w:rPr>
+        <w:t>.</w:t>
       </w:r>
     </w:p>
     <w:p>
@@ -367,7 +431,25 @@
           <w:szCs w:val="24"/>
         </w:rPr>
         <w:lastRenderedPageBreak/>
-        <w:t>Each packet needed a counter for its time-to-live (n = 10), and this number had to be related to the network diameter. Network diameter was the minimum hop number between two furthest nodes according to Leon-Garcia and Widjaja (2003).</w:t>
+        <w:t xml:space="preserve">Each packet needed a counter for its time-to-live (n = 10), and this number had to be related to the network diameter. Network diameter was the minimum hop number between two furthest nodes according to Leon-Garcia and </w:t>
+      </w:r>
+      <w:proofErr w:type="spellStart"/>
+      <w:r>
+        <w:rPr>
+          <w:rFonts w:ascii="Arial" w:hAnsi="Arial" w:cs="Arial"/>
+          <w:sz w:val="24"/>
+          <w:szCs w:val="24"/>
+        </w:rPr>
+        <w:t>Widjaja</w:t>
+      </w:r>
+      <w:proofErr w:type="spellEnd"/>
+      <w:r>
+        <w:rPr>
+          <w:rFonts w:ascii="Arial" w:hAnsi="Arial" w:cs="Arial"/>
+          <w:sz w:val="24"/>
+          <w:szCs w:val="24"/>
+        </w:rPr>
+        <w:t xml:space="preserve"> (2003).</w:t>
       </w:r>
     </w:p>
     <w:p>
@@ -618,26 +700,78 @@
           <w:sz w:val="24"/>
           <w:szCs w:val="24"/>
         </w:rPr>
-        <w:t xml:space="preserve">The nodes were represented by numbered circles and the links connecting them by the lines with characters “a” to “z” as depicted in Figure 1. To keep the network neat and uniformly structured a decision was made to have a maximum of 3 links per node. </w:t>
-      </w:r>
-    </w:p>
-    <w:p>
-      <w:pPr>
-        <w:spacing w:line="240" w:lineRule="auto"/>
-        <w:jc w:val="both"/>
-        <w:rPr>
-          <w:rFonts w:ascii="Arial" w:hAnsi="Arial" w:cs="Arial"/>
-          <w:sz w:val="24"/>
-          <w:szCs w:val="24"/>
-        </w:rPr>
-      </w:pPr>
-      <w:r>
-        <w:rPr>
-          <w:rFonts w:ascii="Arial" w:hAnsi="Arial" w:cs="Arial"/>
-          <w:sz w:val="24"/>
-          <w:szCs w:val="24"/>
-        </w:rPr>
-        <w:t xml:space="preserve">Upon initializing the first packet within any node in Figure 1, its neighbours had to be identified to determine where the packet was to be copied to. Once this copy list was established, the packet was duplicated to be transmitted to the nodes in its copy list. The link connecting the current node to the next node was examined to see if it was being used by other nodes (since a link could be used for one-way transfer only during any time interval). If the link was in use, the copy process to that next node was suspended and that packet was modified (removed that copy list element from the current packet) and appended to the end of the current node’s buffer as a new packet until the next time interval. </w:t>
+        <w:t>The nodes were represented by numbered circles and the links connecting them by the lines with characters “a” to “z” as depicted in Figure 1. To keep the network neat and uniformly structured a decision was made to have a maximum of 3</w:t>
+      </w:r>
+      <w:r>
+        <w:rPr>
+          <w:rFonts w:ascii="Arial" w:hAnsi="Arial" w:cs="Arial"/>
+          <w:sz w:val="24"/>
+          <w:szCs w:val="24"/>
+        </w:rPr>
+        <w:t>-</w:t>
+      </w:r>
+      <w:r>
+        <w:rPr>
+          <w:rFonts w:ascii="Arial" w:hAnsi="Arial" w:cs="Arial"/>
+          <w:sz w:val="24"/>
+          <w:szCs w:val="24"/>
+        </w:rPr>
+        <w:t xml:space="preserve">links per node. </w:t>
+      </w:r>
+    </w:p>
+    <w:p>
+      <w:pPr>
+        <w:spacing w:line="240" w:lineRule="auto"/>
+        <w:jc w:val="both"/>
+        <w:rPr>
+          <w:rFonts w:ascii="Arial" w:hAnsi="Arial" w:cs="Arial"/>
+          <w:sz w:val="24"/>
+          <w:szCs w:val="24"/>
+        </w:rPr>
+      </w:pPr>
+      <w:r>
+        <w:rPr>
+          <w:rFonts w:ascii="Arial" w:hAnsi="Arial" w:cs="Arial"/>
+          <w:sz w:val="24"/>
+          <w:szCs w:val="24"/>
+        </w:rPr>
+        <w:t xml:space="preserve">Upon initializing the first packet within any node in Figure 1, its neighbours had to be identified to determine where the packet was to be </w:t>
+      </w:r>
+      <w:proofErr w:type="gramStart"/>
+      <w:r>
+        <w:rPr>
+          <w:rFonts w:ascii="Arial" w:hAnsi="Arial" w:cs="Arial"/>
+          <w:sz w:val="24"/>
+          <w:szCs w:val="24"/>
+        </w:rPr>
+        <w:t>copied to.</w:t>
+      </w:r>
+      <w:proofErr w:type="gramEnd"/>
+      <w:r>
+        <w:rPr>
+          <w:rFonts w:ascii="Arial" w:hAnsi="Arial" w:cs="Arial"/>
+          <w:sz w:val="24"/>
+          <w:szCs w:val="24"/>
+        </w:rPr>
+        <w:t xml:space="preserve"> Once this copy list was established, the packet </w:t>
+      </w:r>
+      <w:proofErr w:type="gramStart"/>
+      <w:r>
+        <w:rPr>
+          <w:rFonts w:ascii="Arial" w:hAnsi="Arial" w:cs="Arial"/>
+          <w:sz w:val="24"/>
+          <w:szCs w:val="24"/>
+        </w:rPr>
+        <w:t>was duplicated to be transmitted</w:t>
+      </w:r>
+      <w:proofErr w:type="gramEnd"/>
+      <w:r>
+        <w:rPr>
+          <w:rFonts w:ascii="Arial" w:hAnsi="Arial" w:cs="Arial"/>
+          <w:sz w:val="24"/>
+          <w:szCs w:val="24"/>
+        </w:rPr>
+        <w:t xml:space="preserve"> to the nodes in its copy list. The link connecting the current node to the next node was examined to see if it was being used by other nodes (since a link could be used for one-way transfer only during any time interval). If the link was in use, the copy process to that next node was suspended and that packet was modified (removed that copy list element from the current packet) and appended to the end of the current node’s buffer as a new packet until the next time interval. </w:t>
       </w:r>
     </w:p>
     <w:p>
@@ -657,7 +791,25 @@
           <w:szCs w:val="24"/>
         </w:rPr>
         <w:lastRenderedPageBreak/>
-        <w:t>When a packet was successfully transferred to the next node it was deleted from its current node and the hop count was decremented by 1 in the next node. The process was then repeated to copy the packet from its subsequent node, to its neighbour nodes (except for the node it came from) during the next time interval.</w:t>
+        <w:t xml:space="preserve">When a packet was successfully transferred to the next </w:t>
+      </w:r>
+      <w:proofErr w:type="gramStart"/>
+      <w:r>
+        <w:rPr>
+          <w:rFonts w:ascii="Arial" w:hAnsi="Arial" w:cs="Arial"/>
+          <w:sz w:val="24"/>
+          <w:szCs w:val="24"/>
+        </w:rPr>
+        <w:t>node</w:t>
+      </w:r>
+      <w:proofErr w:type="gramEnd"/>
+      <w:r>
+        <w:rPr>
+          <w:rFonts w:ascii="Arial" w:hAnsi="Arial" w:cs="Arial"/>
+          <w:sz w:val="24"/>
+          <w:szCs w:val="24"/>
+        </w:rPr>
+        <w:t xml:space="preserve"> it was deleted from its current node and the hop count was decremented by 1 in the next node. The process was then repeated to copy the packet from its subsequent node, to its neighbour nodes (except for the node it came from) during the next time interval.</w:t>
       </w:r>
     </w:p>
     <w:p>
@@ -1075,24 +1227,264 @@
           <w:rFonts w:ascii="Arial" w:hAnsi="Arial" w:cs="Arial"/>
           <w:sz w:val="24"/>
         </w:rPr>
-        <w:t>To fulfil the requirements for buffer storage two structures were used; “N_Buffer” and “N_Buffer_OrderList”. They were both made into class variables, so each Node class object could access them and change their entries.</w:t>
-      </w:r>
-    </w:p>
-    <w:p>
-      <w:pPr>
-        <w:spacing w:line="240" w:lineRule="auto"/>
-        <w:jc w:val="both"/>
-        <w:rPr>
-          <w:rFonts w:ascii="Arial" w:hAnsi="Arial" w:cs="Arial"/>
-          <w:sz w:val="24"/>
-        </w:rPr>
-      </w:pPr>
-      <w:r>
-        <w:rPr>
-          <w:rFonts w:ascii="Arial" w:hAnsi="Arial" w:cs="Arial"/>
-          <w:sz w:val="24"/>
-        </w:rPr>
-        <w:t xml:space="preserve">“N_Buffer” was a nested dictionary that used a packet’s name string as its key and stored keys; “packet_status_flag”, “hop_count”, “copy_list” and “packet_history” as its entries. “packet_status_flag” was a key with the value that was used as a flag to indicate if a packet was processed to be copied to the next node or just newly copied to a node. “packet_history” held the list of nodes a packet had already visited and was used to prevent a packet from being copied back to a node it had already come from (by using the “remove_similar_nodes” static function). “copy_list” was used to hold the node numbers that a packet was to be copied to, this was determined by a function that extracted the information from the node objects (“node_process”). </w:t>
+        <w:t>To fulfil the requirements for buffer storage two structures were used</w:t>
+      </w:r>
+      <w:proofErr w:type="gramStart"/>
+      <w:r>
+        <w:rPr>
+          <w:rFonts w:ascii="Arial" w:hAnsi="Arial" w:cs="Arial"/>
+          <w:sz w:val="24"/>
+        </w:rPr>
+        <w:t>;</w:t>
+      </w:r>
+      <w:proofErr w:type="gramEnd"/>
+      <w:r>
+        <w:rPr>
+          <w:rFonts w:ascii="Arial" w:hAnsi="Arial" w:cs="Arial"/>
+          <w:sz w:val="24"/>
+        </w:rPr>
+        <w:t xml:space="preserve"> “</w:t>
+      </w:r>
+      <w:proofErr w:type="spellStart"/>
+      <w:r>
+        <w:rPr>
+          <w:rFonts w:ascii="Arial" w:hAnsi="Arial" w:cs="Arial"/>
+          <w:sz w:val="24"/>
+        </w:rPr>
+        <w:t>N_Buffer</w:t>
+      </w:r>
+      <w:proofErr w:type="spellEnd"/>
+      <w:r>
+        <w:rPr>
+          <w:rFonts w:ascii="Arial" w:hAnsi="Arial" w:cs="Arial"/>
+          <w:sz w:val="24"/>
+        </w:rPr>
+        <w:t>” and “</w:t>
+      </w:r>
+      <w:proofErr w:type="spellStart"/>
+      <w:r>
+        <w:rPr>
+          <w:rFonts w:ascii="Arial" w:hAnsi="Arial" w:cs="Arial"/>
+          <w:sz w:val="24"/>
+        </w:rPr>
+        <w:t>N_Buffer_OrderList</w:t>
+      </w:r>
+      <w:proofErr w:type="spellEnd"/>
+      <w:r>
+        <w:rPr>
+          <w:rFonts w:ascii="Arial" w:hAnsi="Arial" w:cs="Arial"/>
+          <w:sz w:val="24"/>
+        </w:rPr>
+        <w:t>”. They were both made into class variables, so each Node class object could access them and change their entries.</w:t>
+      </w:r>
+    </w:p>
+    <w:p>
+      <w:pPr>
+        <w:spacing w:line="240" w:lineRule="auto"/>
+        <w:jc w:val="both"/>
+        <w:rPr>
+          <w:rFonts w:ascii="Arial" w:hAnsi="Arial" w:cs="Arial"/>
+          <w:sz w:val="24"/>
+        </w:rPr>
+      </w:pPr>
+      <w:r>
+        <w:rPr>
+          <w:rFonts w:ascii="Arial" w:hAnsi="Arial" w:cs="Arial"/>
+          <w:sz w:val="24"/>
+        </w:rPr>
+        <w:t>“</w:t>
+      </w:r>
+      <w:proofErr w:type="spellStart"/>
+      <w:r>
+        <w:rPr>
+          <w:rFonts w:ascii="Arial" w:hAnsi="Arial" w:cs="Arial"/>
+          <w:sz w:val="24"/>
+        </w:rPr>
+        <w:t>N_Buffer</w:t>
+      </w:r>
+      <w:proofErr w:type="spellEnd"/>
+      <w:r>
+        <w:rPr>
+          <w:rFonts w:ascii="Arial" w:hAnsi="Arial" w:cs="Arial"/>
+          <w:sz w:val="24"/>
+        </w:rPr>
+        <w:t xml:space="preserve">” was a nested dictionary that used a packet’s name string as </w:t>
+      </w:r>
+      <w:proofErr w:type="gramStart"/>
+      <w:r>
+        <w:rPr>
+          <w:rFonts w:ascii="Arial" w:hAnsi="Arial" w:cs="Arial"/>
+          <w:sz w:val="24"/>
+        </w:rPr>
+        <w:t>its</w:t>
+      </w:r>
+      <w:proofErr w:type="gramEnd"/>
+      <w:r>
+        <w:rPr>
+          <w:rFonts w:ascii="Arial" w:hAnsi="Arial" w:cs="Arial"/>
+          <w:sz w:val="24"/>
+        </w:rPr>
+        <w:t xml:space="preserve"> key and stored keys; “</w:t>
+      </w:r>
+      <w:proofErr w:type="spellStart"/>
+      <w:r>
+        <w:rPr>
+          <w:rFonts w:ascii="Arial" w:hAnsi="Arial" w:cs="Arial"/>
+          <w:sz w:val="24"/>
+        </w:rPr>
+        <w:t>packet_status_flag</w:t>
+      </w:r>
+      <w:proofErr w:type="spellEnd"/>
+      <w:r>
+        <w:rPr>
+          <w:rFonts w:ascii="Arial" w:hAnsi="Arial" w:cs="Arial"/>
+          <w:sz w:val="24"/>
+        </w:rPr>
+        <w:t>”, “</w:t>
+      </w:r>
+      <w:proofErr w:type="spellStart"/>
+      <w:r>
+        <w:rPr>
+          <w:rFonts w:ascii="Arial" w:hAnsi="Arial" w:cs="Arial"/>
+          <w:sz w:val="24"/>
+        </w:rPr>
+        <w:t>hop_count</w:t>
+      </w:r>
+      <w:proofErr w:type="spellEnd"/>
+      <w:r>
+        <w:rPr>
+          <w:rFonts w:ascii="Arial" w:hAnsi="Arial" w:cs="Arial"/>
+          <w:sz w:val="24"/>
+        </w:rPr>
+        <w:t>”, “</w:t>
+      </w:r>
+      <w:proofErr w:type="spellStart"/>
+      <w:r>
+        <w:rPr>
+          <w:rFonts w:ascii="Arial" w:hAnsi="Arial" w:cs="Arial"/>
+          <w:sz w:val="24"/>
+        </w:rPr>
+        <w:t>copy_list</w:t>
+      </w:r>
+      <w:proofErr w:type="spellEnd"/>
+      <w:r>
+        <w:rPr>
+          <w:rFonts w:ascii="Arial" w:hAnsi="Arial" w:cs="Arial"/>
+          <w:sz w:val="24"/>
+        </w:rPr>
+        <w:t>” and “</w:t>
+      </w:r>
+      <w:proofErr w:type="spellStart"/>
+      <w:r>
+        <w:rPr>
+          <w:rFonts w:ascii="Arial" w:hAnsi="Arial" w:cs="Arial"/>
+          <w:sz w:val="24"/>
+        </w:rPr>
+        <w:t>packet_history</w:t>
+      </w:r>
+      <w:proofErr w:type="spellEnd"/>
+      <w:r>
+        <w:rPr>
+          <w:rFonts w:ascii="Arial" w:hAnsi="Arial" w:cs="Arial"/>
+          <w:sz w:val="24"/>
+        </w:rPr>
+        <w:t>” as its entries. “</w:t>
+      </w:r>
+      <w:proofErr w:type="spellStart"/>
+      <w:r>
+        <w:rPr>
+          <w:rFonts w:ascii="Arial" w:hAnsi="Arial" w:cs="Arial"/>
+          <w:sz w:val="24"/>
+        </w:rPr>
+        <w:t>packet_status_flag</w:t>
+      </w:r>
+      <w:proofErr w:type="spellEnd"/>
+      <w:r>
+        <w:rPr>
+          <w:rFonts w:ascii="Arial" w:hAnsi="Arial" w:cs="Arial"/>
+          <w:sz w:val="24"/>
+        </w:rPr>
+        <w:t xml:space="preserve">” was a key with the value that was used as a flag to indicate if a packet </w:t>
+      </w:r>
+      <w:proofErr w:type="gramStart"/>
+      <w:r>
+        <w:rPr>
+          <w:rFonts w:ascii="Arial" w:hAnsi="Arial" w:cs="Arial"/>
+          <w:sz w:val="24"/>
+        </w:rPr>
+        <w:t>was processed to be copied to the next node or</w:t>
+      </w:r>
+      <w:proofErr w:type="gramEnd"/>
+      <w:r>
+        <w:rPr>
+          <w:rFonts w:ascii="Arial" w:hAnsi="Arial" w:cs="Arial"/>
+          <w:sz w:val="24"/>
+        </w:rPr>
+        <w:t xml:space="preserve"> just newly copied to a node. “</w:t>
+      </w:r>
+      <w:proofErr w:type="spellStart"/>
+      <w:r>
+        <w:rPr>
+          <w:rFonts w:ascii="Arial" w:hAnsi="Arial" w:cs="Arial"/>
+          <w:sz w:val="24"/>
+        </w:rPr>
+        <w:t>packet_history</w:t>
+      </w:r>
+      <w:proofErr w:type="spellEnd"/>
+      <w:r>
+        <w:rPr>
+          <w:rFonts w:ascii="Arial" w:hAnsi="Arial" w:cs="Arial"/>
+          <w:sz w:val="24"/>
+        </w:rPr>
+        <w:t>” held the list of nodes a packet had already visited and was used to prevent a packet from being copied back to a node it had already come from (by using the “</w:t>
+      </w:r>
+      <w:proofErr w:type="spellStart"/>
+      <w:r>
+        <w:rPr>
+          <w:rFonts w:ascii="Arial" w:hAnsi="Arial" w:cs="Arial"/>
+          <w:sz w:val="24"/>
+        </w:rPr>
+        <w:t>remove_similar_nodes</w:t>
+      </w:r>
+      <w:proofErr w:type="spellEnd"/>
+      <w:r>
+        <w:rPr>
+          <w:rFonts w:ascii="Arial" w:hAnsi="Arial" w:cs="Arial"/>
+          <w:sz w:val="24"/>
+        </w:rPr>
+        <w:t>” static function). “</w:t>
+      </w:r>
+      <w:proofErr w:type="spellStart"/>
+      <w:r>
+        <w:rPr>
+          <w:rFonts w:ascii="Arial" w:hAnsi="Arial" w:cs="Arial"/>
+          <w:sz w:val="24"/>
+        </w:rPr>
+        <w:t>copy_list</w:t>
+      </w:r>
+      <w:proofErr w:type="spellEnd"/>
+      <w:r>
+        <w:rPr>
+          <w:rFonts w:ascii="Arial" w:hAnsi="Arial" w:cs="Arial"/>
+          <w:sz w:val="24"/>
+        </w:rPr>
+        <w:t>” was used to hold the node numbers that a packet was to be copied to, this was determined by a function that extracted the information from the node objects (“</w:t>
+      </w:r>
+      <w:proofErr w:type="spellStart"/>
+      <w:r>
+        <w:rPr>
+          <w:rFonts w:ascii="Arial" w:hAnsi="Arial" w:cs="Arial"/>
+          <w:sz w:val="24"/>
+        </w:rPr>
+        <w:t>node_process</w:t>
+      </w:r>
+      <w:proofErr w:type="spellEnd"/>
+      <w:r>
+        <w:rPr>
+          <w:rFonts w:ascii="Arial" w:hAnsi="Arial" w:cs="Arial"/>
+          <w:sz w:val="24"/>
+        </w:rPr>
+        <w:t xml:space="preserve">”). </w:t>
       </w:r>
     </w:p>
     <w:p>
@@ -1217,41 +1609,153 @@
           <w:rFonts w:ascii="Arial" w:hAnsi="Arial" w:cs="Arial"/>
           <w:color w:val="auto"/>
         </w:rPr>
-        <w:t>: Node objects created by passing neighbour node numbers to the Node Class __init__ function</w:t>
-      </w:r>
-    </w:p>
-    <w:p>
-      <w:pPr>
-        <w:spacing w:line="240" w:lineRule="auto"/>
-        <w:jc w:val="both"/>
-        <w:rPr>
-          <w:rFonts w:ascii="Arial" w:hAnsi="Arial" w:cs="Arial"/>
-          <w:sz w:val="24"/>
-        </w:rPr>
-      </w:pPr>
-      <w:r>
-        <w:rPr>
-          <w:rFonts w:ascii="Arial" w:hAnsi="Arial" w:cs="Arial"/>
-          <w:sz w:val="24"/>
-        </w:rPr>
-        <w:t xml:space="preserve">“N_Buffer_OrderList” was a list containing 18 lists (multidimensional). Each internal list belonged to node 1 to 18 (indexed 0 to 17). The “N_Buffer_OrderList” was used to store the packet name strings and the order they were added to the node’s buffer (list). </w:t>
-      </w:r>
-    </w:p>
-    <w:p>
-      <w:pPr>
-        <w:spacing w:line="240" w:lineRule="auto"/>
-        <w:jc w:val="both"/>
-        <w:rPr>
-          <w:rFonts w:ascii="Arial" w:hAnsi="Arial" w:cs="Arial"/>
-          <w:sz w:val="24"/>
-        </w:rPr>
-      </w:pPr>
-      <w:r>
-        <w:rPr>
-          <w:rFonts w:ascii="Arial" w:hAnsi="Arial" w:cs="Arial"/>
-          <w:sz w:val="24"/>
-        </w:rPr>
-        <w:t xml:space="preserve">Put together “N_Buffer” held the packet name string key with its entries (more keys and their corresponding values), while the “N_Buffer_OrderList” held the same packet name string in the order it was added to a node’s buffer. This gave a solution to storing packet information, the order it was added to node’s buffer and a way to access the information by way of packet name string. Python’s OrderedDict module could have been used to store dictionary entries in the order of being added but it was going to complicate intermediate node processes. </w:t>
+        <w:t>: Node objects created by passing neighbour node numbers to the Node Class __</w:t>
+      </w:r>
+      <w:proofErr w:type="spellStart"/>
+      <w:r>
+        <w:rPr>
+          <w:rFonts w:ascii="Arial" w:hAnsi="Arial" w:cs="Arial"/>
+          <w:color w:val="auto"/>
+        </w:rPr>
+        <w:t>init</w:t>
+      </w:r>
+      <w:proofErr w:type="spellEnd"/>
+      <w:r>
+        <w:rPr>
+          <w:rFonts w:ascii="Arial" w:hAnsi="Arial" w:cs="Arial"/>
+          <w:color w:val="auto"/>
+        </w:rPr>
+        <w:t>__ function</w:t>
+      </w:r>
+    </w:p>
+    <w:p>
+      <w:pPr>
+        <w:spacing w:line="240" w:lineRule="auto"/>
+        <w:jc w:val="both"/>
+        <w:rPr>
+          <w:rFonts w:ascii="Arial" w:hAnsi="Arial" w:cs="Arial"/>
+          <w:sz w:val="24"/>
+        </w:rPr>
+      </w:pPr>
+      <w:r>
+        <w:rPr>
+          <w:rFonts w:ascii="Arial" w:hAnsi="Arial" w:cs="Arial"/>
+          <w:sz w:val="24"/>
+        </w:rPr>
+        <w:t>“</w:t>
+      </w:r>
+      <w:proofErr w:type="spellStart"/>
+      <w:r>
+        <w:rPr>
+          <w:rFonts w:ascii="Arial" w:hAnsi="Arial" w:cs="Arial"/>
+          <w:sz w:val="24"/>
+        </w:rPr>
+        <w:t>N_Buffer_OrderList</w:t>
+      </w:r>
+      <w:proofErr w:type="spellEnd"/>
+      <w:r>
+        <w:rPr>
+          <w:rFonts w:ascii="Arial" w:hAnsi="Arial" w:cs="Arial"/>
+          <w:sz w:val="24"/>
+        </w:rPr>
+        <w:t>” was a list containing 18 lists (multidimensional). Each internal list belonged to node 1 to 18 (indexed 0 to 17). The “</w:t>
+      </w:r>
+      <w:proofErr w:type="spellStart"/>
+      <w:r>
+        <w:rPr>
+          <w:rFonts w:ascii="Arial" w:hAnsi="Arial" w:cs="Arial"/>
+          <w:sz w:val="24"/>
+        </w:rPr>
+        <w:t>N_Buffer_OrderList</w:t>
+      </w:r>
+      <w:proofErr w:type="spellEnd"/>
+      <w:r>
+        <w:rPr>
+          <w:rFonts w:ascii="Arial" w:hAnsi="Arial" w:cs="Arial"/>
+          <w:sz w:val="24"/>
+        </w:rPr>
+        <w:t xml:space="preserve">” was used to store the packet name strings and the order they were added to the node’s buffer (list). </w:t>
+      </w:r>
+    </w:p>
+    <w:p>
+      <w:pPr>
+        <w:spacing w:line="240" w:lineRule="auto"/>
+        <w:jc w:val="both"/>
+        <w:rPr>
+          <w:rFonts w:ascii="Arial" w:hAnsi="Arial" w:cs="Arial"/>
+          <w:sz w:val="24"/>
+        </w:rPr>
+      </w:pPr>
+      <w:r>
+        <w:rPr>
+          <w:rFonts w:ascii="Arial" w:hAnsi="Arial" w:cs="Arial"/>
+          <w:sz w:val="24"/>
+        </w:rPr>
+        <w:t>Put together “</w:t>
+      </w:r>
+      <w:proofErr w:type="spellStart"/>
+      <w:r>
+        <w:rPr>
+          <w:rFonts w:ascii="Arial" w:hAnsi="Arial" w:cs="Arial"/>
+          <w:sz w:val="24"/>
+        </w:rPr>
+        <w:t>N_Buffer</w:t>
+      </w:r>
+      <w:proofErr w:type="spellEnd"/>
+      <w:r>
+        <w:rPr>
+          <w:rFonts w:ascii="Arial" w:hAnsi="Arial" w:cs="Arial"/>
+          <w:sz w:val="24"/>
+        </w:rPr>
+        <w:t xml:space="preserve">” held the </w:t>
+      </w:r>
+      <w:proofErr w:type="gramStart"/>
+      <w:r>
+        <w:rPr>
+          <w:rFonts w:ascii="Arial" w:hAnsi="Arial" w:cs="Arial"/>
+          <w:sz w:val="24"/>
+        </w:rPr>
+        <w:t>packet name string key</w:t>
+      </w:r>
+      <w:proofErr w:type="gramEnd"/>
+      <w:r>
+        <w:rPr>
+          <w:rFonts w:ascii="Arial" w:hAnsi="Arial" w:cs="Arial"/>
+          <w:sz w:val="24"/>
+        </w:rPr>
+        <w:t xml:space="preserve"> with its entries (more keys and their corresponding values), while the “</w:t>
+      </w:r>
+      <w:proofErr w:type="spellStart"/>
+      <w:r>
+        <w:rPr>
+          <w:rFonts w:ascii="Arial" w:hAnsi="Arial" w:cs="Arial"/>
+          <w:sz w:val="24"/>
+        </w:rPr>
+        <w:t>N_Buffer_OrderList</w:t>
+      </w:r>
+      <w:proofErr w:type="spellEnd"/>
+      <w:r>
+        <w:rPr>
+          <w:rFonts w:ascii="Arial" w:hAnsi="Arial" w:cs="Arial"/>
+          <w:sz w:val="24"/>
+        </w:rPr>
+        <w:t xml:space="preserve">” held the same packet name string in the order it was added to a node’s buffer. This gave a solution to storing packet information, the order it was added to node’s buffer and a way to access the information by way of packet name string. Python’s </w:t>
+      </w:r>
+      <w:proofErr w:type="spellStart"/>
+      <w:r>
+        <w:rPr>
+          <w:rFonts w:ascii="Arial" w:hAnsi="Arial" w:cs="Arial"/>
+          <w:sz w:val="24"/>
+        </w:rPr>
+        <w:t>OrderedDict</w:t>
+      </w:r>
+      <w:proofErr w:type="spellEnd"/>
+      <w:r>
+        <w:rPr>
+          <w:rFonts w:ascii="Arial" w:hAnsi="Arial" w:cs="Arial"/>
+          <w:sz w:val="24"/>
+        </w:rPr>
+        <w:t xml:space="preserve"> module could have been used to store dictionary entries in the order of being added but it was going to complicate intermediate node processes. </w:t>
       </w:r>
     </w:p>
     <w:p>
@@ -1269,41 +1773,169 @@
           <w:sz w:val="24"/>
         </w:rPr>
         <w:lastRenderedPageBreak/>
-        <w:t>The packet name string adopted a naming convention that used the string prefix “pkt” concatenated to the “initiated node number” followed by “the nodes the packet had visited”. This  guaranteed that packet name strings were unique and did not overwrite entries in the “N_Buffer” nested dictionary.</w:t>
-      </w:r>
-    </w:p>
-    <w:p>
-      <w:pPr>
-        <w:spacing w:line="240" w:lineRule="auto"/>
-        <w:jc w:val="both"/>
-        <w:rPr>
-          <w:rFonts w:ascii="Arial" w:hAnsi="Arial" w:cs="Arial"/>
-          <w:sz w:val="24"/>
-        </w:rPr>
-      </w:pPr>
-      <w:r>
-        <w:rPr>
-          <w:rFonts w:ascii="Arial" w:hAnsi="Arial" w:cs="Arial"/>
-          <w:sz w:val="24"/>
-        </w:rPr>
-        <w:t xml:space="preserve">The “routing_table” and “link_status” was also made into dictionaries. Nested dictionary “routing_table” held the node numbering as its keys (1 - 18), and its internal keys as references to the next node. This gave a method to map node numbers to their corresponding next nodes and their values as the name of the links between them (current node and next node). The “routing_table” map was as depicted by Figure 3. </w:t>
-      </w:r>
-    </w:p>
-    <w:p>
-      <w:pPr>
-        <w:spacing w:line="240" w:lineRule="auto"/>
-        <w:jc w:val="both"/>
-        <w:rPr>
-          <w:rFonts w:ascii="Arial" w:hAnsi="Arial" w:cs="Arial"/>
-          <w:sz w:val="24"/>
-        </w:rPr>
-      </w:pPr>
-      <w:r>
-        <w:rPr>
-          <w:rFonts w:ascii="Arial" w:hAnsi="Arial" w:cs="Arial"/>
-          <w:sz w:val="24"/>
-        </w:rPr>
-        <w:t>Dictionary “link_status” held the links between the nodes as its keys and their status as its values in the network (“False” to indicate the link not in use and “True” to indicate that link was in use).</w:t>
+        <w:t>The packet name string adopted a naming convention that used the string prefix “</w:t>
+      </w:r>
+      <w:proofErr w:type="spellStart"/>
+      <w:r>
+        <w:rPr>
+          <w:rFonts w:ascii="Arial" w:hAnsi="Arial" w:cs="Arial"/>
+          <w:sz w:val="24"/>
+        </w:rPr>
+        <w:t>pkt</w:t>
+      </w:r>
+      <w:proofErr w:type="spellEnd"/>
+      <w:r>
+        <w:rPr>
+          <w:rFonts w:ascii="Arial" w:hAnsi="Arial" w:cs="Arial"/>
+          <w:sz w:val="24"/>
+        </w:rPr>
+        <w:t xml:space="preserve">” concatenated to the “initiated node number” followed by “the nodes the packet had visited”. </w:t>
+      </w:r>
+      <w:proofErr w:type="gramStart"/>
+      <w:r>
+        <w:rPr>
+          <w:rFonts w:ascii="Arial" w:hAnsi="Arial" w:cs="Arial"/>
+          <w:sz w:val="24"/>
+        </w:rPr>
+        <w:t>This  guaranteed</w:t>
+      </w:r>
+      <w:proofErr w:type="gramEnd"/>
+      <w:r>
+        <w:rPr>
+          <w:rFonts w:ascii="Arial" w:hAnsi="Arial" w:cs="Arial"/>
+          <w:sz w:val="24"/>
+        </w:rPr>
+        <w:t xml:space="preserve"> that packet name strings were unique and did not overwrite entries in the “</w:t>
+      </w:r>
+      <w:proofErr w:type="spellStart"/>
+      <w:r>
+        <w:rPr>
+          <w:rFonts w:ascii="Arial" w:hAnsi="Arial" w:cs="Arial"/>
+          <w:sz w:val="24"/>
+        </w:rPr>
+        <w:t>N_Buffer</w:t>
+      </w:r>
+      <w:proofErr w:type="spellEnd"/>
+      <w:r>
+        <w:rPr>
+          <w:rFonts w:ascii="Arial" w:hAnsi="Arial" w:cs="Arial"/>
+          <w:sz w:val="24"/>
+        </w:rPr>
+        <w:t>” nested dictionary.</w:t>
+      </w:r>
+    </w:p>
+    <w:p>
+      <w:pPr>
+        <w:spacing w:line="240" w:lineRule="auto"/>
+        <w:jc w:val="both"/>
+        <w:rPr>
+          <w:rFonts w:ascii="Arial" w:hAnsi="Arial" w:cs="Arial"/>
+          <w:sz w:val="24"/>
+        </w:rPr>
+      </w:pPr>
+      <w:r>
+        <w:rPr>
+          <w:rFonts w:ascii="Arial" w:hAnsi="Arial" w:cs="Arial"/>
+          <w:sz w:val="24"/>
+        </w:rPr>
+        <w:t>The “</w:t>
+      </w:r>
+      <w:proofErr w:type="spellStart"/>
+      <w:r>
+        <w:rPr>
+          <w:rFonts w:ascii="Arial" w:hAnsi="Arial" w:cs="Arial"/>
+          <w:sz w:val="24"/>
+        </w:rPr>
+        <w:t>routing_table</w:t>
+      </w:r>
+      <w:proofErr w:type="spellEnd"/>
+      <w:r>
+        <w:rPr>
+          <w:rFonts w:ascii="Arial" w:hAnsi="Arial" w:cs="Arial"/>
+          <w:sz w:val="24"/>
+        </w:rPr>
+        <w:t>” and “</w:t>
+      </w:r>
+      <w:proofErr w:type="spellStart"/>
+      <w:r>
+        <w:rPr>
+          <w:rFonts w:ascii="Arial" w:hAnsi="Arial" w:cs="Arial"/>
+          <w:sz w:val="24"/>
+        </w:rPr>
+        <w:t>link_status</w:t>
+      </w:r>
+      <w:proofErr w:type="spellEnd"/>
+      <w:r>
+        <w:rPr>
+          <w:rFonts w:ascii="Arial" w:hAnsi="Arial" w:cs="Arial"/>
+          <w:sz w:val="24"/>
+        </w:rPr>
+        <w:t>” was also made into dictionaries. Nested dictionary “</w:t>
+      </w:r>
+      <w:proofErr w:type="spellStart"/>
+      <w:r>
+        <w:rPr>
+          <w:rFonts w:ascii="Arial" w:hAnsi="Arial" w:cs="Arial"/>
+          <w:sz w:val="24"/>
+        </w:rPr>
+        <w:t>routing_table</w:t>
+      </w:r>
+      <w:proofErr w:type="spellEnd"/>
+      <w:r>
+        <w:rPr>
+          <w:rFonts w:ascii="Arial" w:hAnsi="Arial" w:cs="Arial"/>
+          <w:sz w:val="24"/>
+        </w:rPr>
+        <w:t>” held the node numbering as its keys (1 - 18), and its internal keys as references to the next node. This gave a method to map node numbers to their corresponding next nodes and their values as the name of the links between them (current node and next node). The “</w:t>
+      </w:r>
+      <w:proofErr w:type="spellStart"/>
+      <w:r>
+        <w:rPr>
+          <w:rFonts w:ascii="Arial" w:hAnsi="Arial" w:cs="Arial"/>
+          <w:sz w:val="24"/>
+        </w:rPr>
+        <w:t>routing_table</w:t>
+      </w:r>
+      <w:proofErr w:type="spellEnd"/>
+      <w:r>
+        <w:rPr>
+          <w:rFonts w:ascii="Arial" w:hAnsi="Arial" w:cs="Arial"/>
+          <w:sz w:val="24"/>
+        </w:rPr>
+        <w:t xml:space="preserve">” map was as depicted by Figure 3. </w:t>
+      </w:r>
+    </w:p>
+    <w:p>
+      <w:pPr>
+        <w:spacing w:line="240" w:lineRule="auto"/>
+        <w:jc w:val="both"/>
+        <w:rPr>
+          <w:rFonts w:ascii="Arial" w:hAnsi="Arial" w:cs="Arial"/>
+          <w:sz w:val="24"/>
+        </w:rPr>
+      </w:pPr>
+      <w:r>
+        <w:rPr>
+          <w:rFonts w:ascii="Arial" w:hAnsi="Arial" w:cs="Arial"/>
+          <w:sz w:val="24"/>
+        </w:rPr>
+        <w:t>Dictionary “</w:t>
+      </w:r>
+      <w:proofErr w:type="spellStart"/>
+      <w:r>
+        <w:rPr>
+          <w:rFonts w:ascii="Arial" w:hAnsi="Arial" w:cs="Arial"/>
+          <w:sz w:val="24"/>
+        </w:rPr>
+        <w:t>link_status</w:t>
+      </w:r>
+      <w:proofErr w:type="spellEnd"/>
+      <w:r>
+        <w:rPr>
+          <w:rFonts w:ascii="Arial" w:hAnsi="Arial" w:cs="Arial"/>
+          <w:sz w:val="24"/>
+        </w:rPr>
+        <w:t>” held the links between the nodes as its keys and their status as its values in the network (“False” to indicate the link not in use and “True” to indicate that link was in use).</w:t>
       </w:r>
     </w:p>
     <w:p>
@@ -1372,7 +2004,27 @@
           <w:color w:val="auto"/>
           <w:sz w:val="24"/>
         </w:rPr>
-        <w:t>Python’s TkInter package was used to develop the user interface for the Flood Routing Simulation program.</w:t>
+        <w:t xml:space="preserve">Python’s </w:t>
+      </w:r>
+      <w:proofErr w:type="spellStart"/>
+      <w:r>
+        <w:rPr>
+          <w:rFonts w:ascii="Arial" w:hAnsi="Arial" w:cs="Arial"/>
+          <w:i w:val="0"/>
+          <w:color w:val="auto"/>
+          <w:sz w:val="24"/>
+        </w:rPr>
+        <w:t>TkInter</w:t>
+      </w:r>
+      <w:proofErr w:type="spellEnd"/>
+      <w:r>
+        <w:rPr>
+          <w:rFonts w:ascii="Arial" w:hAnsi="Arial" w:cs="Arial"/>
+          <w:i w:val="0"/>
+          <w:color w:val="auto"/>
+          <w:sz w:val="24"/>
+        </w:rPr>
+        <w:t xml:space="preserve"> package was used to develop the user interface for the Flood Routing Simulation program.</w:t>
       </w:r>
     </w:p>
     <w:p>
@@ -1522,8 +2174,17 @@
           <w:rFonts w:ascii="Arial" w:hAnsi="Arial" w:cs="Arial"/>
           <w:color w:val="auto"/>
         </w:rPr>
-        <w:t>: Screenshot of Python’s User interface for Flood Routing Simulator using TkInter</w:t>
-      </w:r>
+        <w:t xml:space="preserve">: Screenshot of Python’s User interface for Flood Routing Simulator using </w:t>
+      </w:r>
+      <w:proofErr w:type="spellStart"/>
+      <w:r>
+        <w:rPr>
+          <w:rFonts w:ascii="Arial" w:hAnsi="Arial" w:cs="Arial"/>
+          <w:color w:val="auto"/>
+        </w:rPr>
+        <w:t>TkInter</w:t>
+      </w:r>
+      <w:proofErr w:type="spellEnd"/>
     </w:p>
     <w:p>
       <w:pPr>
@@ -1556,7 +2217,39 @@
           <w:rFonts w:ascii="Arial" w:hAnsi="Arial" w:cs="Arial"/>
           <w:sz w:val="24"/>
         </w:rPr>
-        <w:t>The nodes were represented by the circles with the numbers in the middle on the canvas (the rectangle with the white background). The lines connecting the circles represented the links between the nodes. The nodes could only copy to and receive packets from the nodes they were immediately connected with.</w:t>
+        <w:t xml:space="preserve">The nodes were represented by the circles </w:t>
+      </w:r>
+      <w:proofErr w:type="gramStart"/>
+      <w:r>
+        <w:rPr>
+          <w:rFonts w:ascii="Arial" w:hAnsi="Arial" w:cs="Arial"/>
+          <w:sz w:val="24"/>
+        </w:rPr>
+        <w:t>with the numbers in the middle on the canvas (the rectangle with the white background)</w:t>
+      </w:r>
+      <w:proofErr w:type="gramEnd"/>
+      <w:r>
+        <w:rPr>
+          <w:rFonts w:ascii="Arial" w:hAnsi="Arial" w:cs="Arial"/>
+          <w:sz w:val="24"/>
+        </w:rPr>
+        <w:t xml:space="preserve">. The lines connecting the circles represented the links between the nodes. The nodes could only copy to and receive packets from the nodes they were immediately connected </w:t>
+      </w:r>
+      <w:proofErr w:type="gramStart"/>
+      <w:r>
+        <w:rPr>
+          <w:rFonts w:ascii="Arial" w:hAnsi="Arial" w:cs="Arial"/>
+          <w:sz w:val="24"/>
+        </w:rPr>
+        <w:t>with</w:t>
+      </w:r>
+      <w:proofErr w:type="gramEnd"/>
+      <w:r>
+        <w:rPr>
+          <w:rFonts w:ascii="Arial" w:hAnsi="Arial" w:cs="Arial"/>
+          <w:sz w:val="24"/>
+        </w:rPr>
+        <w:t>.</w:t>
       </w:r>
     </w:p>
     <w:p>
@@ -2082,7 +2775,25 @@
           <w:sz w:val="24"/>
           <w:szCs w:val="24"/>
         </w:rPr>
-        <w:t>In this report a programme was written in Python to simulate Flood Routing in a network with 18 nodes.</w:t>
+        <w:t xml:space="preserve">In this </w:t>
+      </w:r>
+      <w:proofErr w:type="gramStart"/>
+      <w:r>
+        <w:rPr>
+          <w:rFonts w:ascii="Arial" w:hAnsi="Arial" w:cs="Arial"/>
+          <w:sz w:val="24"/>
+          <w:szCs w:val="24"/>
+        </w:rPr>
+        <w:t>report</w:t>
+      </w:r>
+      <w:proofErr w:type="gramEnd"/>
+      <w:r>
+        <w:rPr>
+          <w:rFonts w:ascii="Arial" w:hAnsi="Arial" w:cs="Arial"/>
+          <w:sz w:val="24"/>
+          <w:szCs w:val="24"/>
+        </w:rPr>
+        <w:t xml:space="preserve"> a programme was written in Python to simulate Flood Routing in a network with 18 nodes.</w:t>
       </w:r>
     </w:p>
     <w:p>
@@ -2110,20 +2821,26 @@
           <w:rFonts w:ascii="Arial" w:hAnsi="Arial" w:cs="Arial"/>
         </w:rPr>
       </w:pPr>
-      <w:bookmarkStart w:id="2" w:name="_GoBack"/>
-      <w:bookmarkEnd w:id="2"/>
-    </w:p>
-    <w:p>
-      <w:pPr>
-        <w:rPr>
-          <w:rFonts w:ascii="Arial" w:hAnsi="Arial" w:cs="Arial"/>
-        </w:rPr>
-      </w:pPr>
-      <w:r>
-        <w:rPr>
-          <w:rFonts w:ascii="Arial" w:hAnsi="Arial" w:cs="Arial"/>
-        </w:rPr>
-        <w:t>Github link to repository for project</w:t>
+    </w:p>
+    <w:p>
+      <w:pPr>
+        <w:rPr>
+          <w:rFonts w:ascii="Arial" w:hAnsi="Arial" w:cs="Arial"/>
+        </w:rPr>
+      </w:pPr>
+      <w:proofErr w:type="spellStart"/>
+      <w:r>
+        <w:rPr>
+          <w:rFonts w:ascii="Arial" w:hAnsi="Arial" w:cs="Arial"/>
+        </w:rPr>
+        <w:t>Github</w:t>
+      </w:r>
+      <w:proofErr w:type="spellEnd"/>
+      <w:r>
+        <w:rPr>
+          <w:rFonts w:ascii="Arial" w:hAnsi="Arial" w:cs="Arial"/>
+        </w:rPr>
+        <w:t xml:space="preserve"> link to repository for project</w:t>
       </w:r>
     </w:p>
     <w:p>

</xml_diff>